<commit_message>
done surat pengajuan cuti
</commit_message>
<xml_diff>
--- a/public/Surat-Izin-Penelitian.docx
+++ b/public/Surat-Izin-Penelitian.docx
@@ -1613,10 +1613,11 @@
             <w:pPr>
               <w:pStyle w:val="TableParagraph"/>
               <w:tabs>
+                <w:tab w:val="left" w:pos="3114"/>
                 <w:tab w:val="left" w:pos="4190"/>
               </w:tabs>
               <w:spacing w:line="210" w:lineRule="exact"/>
-              <w:ind w:left="422"/>
+              <w:ind w:left="2084"/>
               <w:rPr>
                 <w:sz w:val="20"/>
               </w:rPr>
@@ -1633,7 +1634,7 @@
                 <w:sz w:val="20"/>
                 <w:u w:val="single"/>
               </w:rPr>
-              <w:tab/>
+              <w:t>${nama_mhs}</w:t>
             </w:r>
             <w:r>
               <w:rPr>
@@ -1741,7 +1742,7 @@
           <w:spacing w:val="-2"/>
           <w:lang w:val="en-US"/>
         </w:rPr>
-        <w:t>………….</w:t>
+        <w:t>${prodi}</w:t>
       </w:r>
     </w:p>
     <w:p>
@@ -2788,7 +2789,7 @@
         <w:rPr>
           <w:lang w:val="en-US"/>
         </w:rPr>
-        <w:t>16 Februari 2024</w:t>
+        <w:t>${created_at}</w:t>
       </w:r>
     </w:p>
     <w:p>
@@ -3860,7 +3861,7 @@
         <w:rPr>
           <w:lang w:val="en-US"/>
         </w:rPr>
-        <w:t>16 Februari 2024</w:t>
+        <w:t>${created_at}</w:t>
       </w:r>
     </w:p>
     <w:p>

</xml_diff>